<commit_message>
Auszahlung.docx angepasst, ConfigIni funktioniert(halb), DBCon angepasst
ConfigIni funktioniert, (zumindest das einspeichern)
Databaseconnection bezieht sich jetzt immer beim current benutzer,
Überschrift bei dem Fenster Einstellungen hinzugefügt,
WriteDocx funktioniert immer noch nicht

Kenneth
</commit_message>
<xml_diff>
--- a/src/de/dpma/Auszahlung.docx
+++ b/src/de/dpma/Auszahlung.docx
@@ -147,23 +147,13 @@
                 <w:szCs w:val="14"/>
               </w:rPr>
             </w:pPr>
-            <w:proofErr w:type="spellStart"/>
             <w:r>
               <w:rPr>
                 <w:rFonts w:ascii="Arial Narrow" w:hAnsi="Arial Narrow"/>
                 <w:sz w:val="19"/>
                 <w:szCs w:val="19"/>
               </w:rPr>
-              <w:t>Ref</w:t>
-            </w:r>
-            <w:proofErr w:type="spellEnd"/>
-            <w:r>
-              <w:rPr>
-                <w:rFonts w:ascii="Arial Narrow" w:hAnsi="Arial Narrow"/>
-                <w:sz w:val="19"/>
-                <w:szCs w:val="19"/>
-              </w:rPr>
-              <w:t xml:space="preserve">. 4.1.3 – </w:t>
+              <w:t xml:space="preserve">Ref. 4.1.3 – </w:t>
             </w:r>
             <w:r>
               <w:rPr>
@@ -274,27 +264,7 @@
                 <w:szCs w:val="19"/>
                 <w:lang w:val="en-US"/>
               </w:rPr>
-              <w:t>{</w:t>
-            </w:r>
-            <w:proofErr w:type="spellStart"/>
-            <w:r>
-              <w:rPr>
-                <w:rFonts w:ascii="Arial Narrow" w:hAnsi="Arial Narrow"/>
-                <w:sz w:val="19"/>
-                <w:szCs w:val="19"/>
-                <w:lang w:val="en-US"/>
-              </w:rPr>
-              <w:t>Durchwahl</w:t>
-            </w:r>
-            <w:proofErr w:type="spellEnd"/>
-            <w:r>
-              <w:rPr>
-                <w:rFonts w:ascii="Arial Narrow" w:hAnsi="Arial Narrow"/>
-                <w:sz w:val="19"/>
-                <w:szCs w:val="19"/>
-                <w:lang w:val="en-US"/>
-              </w:rPr>
-              <w:t>}</w:t>
+              <w:t>{Durchwahl}</w:t>
             </w:r>
           </w:p>
           <w:p>
@@ -531,7 +501,6 @@
                 <w:rFonts w:ascii="Arial Narrow" w:hAnsi="Arial Narrow"/>
                 <w:sz w:val="19"/>
                 <w:szCs w:val="19"/>
-                <w:highlight w:val="yellow"/>
               </w:rPr>
               <w:fldChar w:fldCharType="begin"/>
             </w:r>
@@ -540,7 +509,6 @@
                 <w:rFonts w:ascii="Arial Narrow" w:hAnsi="Arial Narrow"/>
                 <w:sz w:val="19"/>
                 <w:szCs w:val="19"/>
-                <w:highlight w:val="yellow"/>
               </w:rPr>
               <w:instrText xml:space="preserve"> DATE   \* MERGEFORMAT </w:instrText>
             </w:r>
@@ -549,7 +517,6 @@
                 <w:rFonts w:ascii="Arial Narrow" w:hAnsi="Arial Narrow"/>
                 <w:sz w:val="19"/>
                 <w:szCs w:val="19"/>
-                <w:highlight w:val="yellow"/>
               </w:rPr>
               <w:fldChar w:fldCharType="separate"/>
             </w:r>
@@ -559,16 +526,14 @@
                 <w:noProof/>
                 <w:sz w:val="19"/>
                 <w:szCs w:val="19"/>
-                <w:highlight w:val="yellow"/>
-              </w:rPr>
-              <w:t>20.06.2017</w:t>
+              </w:rPr>
+              <w:t>21.06.2017</w:t>
             </w:r>
             <w:r>
               <w:rPr>
                 <w:rFonts w:ascii="Arial Narrow" w:hAnsi="Arial Narrow"/>
                 <w:sz w:val="19"/>
                 <w:szCs w:val="19"/>
-                <w:highlight w:val="yellow"/>
               </w:rPr>
               <w:fldChar w:fldCharType="end"/>
             </w:r>
@@ -593,6 +558,7 @@
               </w:numPr>
               <w:spacing w:after="120" w:line="300" w:lineRule="exact"/>
             </w:pPr>
+            <w:bookmarkStart w:id="3" w:name="_GoBack"/>
             <w:r>
               <w:t>Original an Referat 4.2.1 z.w.V.</w:t>
             </w:r>
@@ -615,12 +581,7 @@
               <w:t xml:space="preserve">{Anrede1} </w:t>
             </w:r>
             <w:r>
-              <w:t>{Titel}</w:t>
-            </w:r>
-            <w:bookmarkStart w:id="3" w:name="_GoBack"/>
-            <w:bookmarkEnd w:id="3"/>
-            <w:r>
-              <w:t>{Vorname} {Name}</w:t>
+              <w:t>{Titel}{Vorname} {Name}</w:t>
             </w:r>
           </w:p>
           <w:p>
@@ -634,31 +595,16 @@
               </w:tabs>
               <w:spacing w:after="120" w:line="300" w:lineRule="exact"/>
             </w:pPr>
-            <w:proofErr w:type="spellStart"/>
             <w:r>
-              <w:t>Sgb</w:t>
-            </w:r>
-            <w:proofErr w:type="spellEnd"/>
-            <w:r>
-              <w:t>. 4.1.3.a</w:t>
+              <w:t>Sgb. 4.1.3.a</w:t>
             </w:r>
             <w:r>
               <w:br/>
-              <w:t xml:space="preserve">- Erfassung des </w:t>
-            </w:r>
-            <w:r>
-              <w:t>Betrag</w:t>
-            </w:r>
-            <w:r>
-              <w:t>s in HH-Liste</w:t>
+              <w:t>- Erfassung des Betrags in HH-Liste</w:t>
             </w:r>
             <w:r>
               <w:br/>
-              <w:t xml:space="preserve">- anschließend Kopie </w:t>
-            </w:r>
-            <w:proofErr w:type="spellStart"/>
-            <w:r>
-              <w:t>z</w:t>
+              <w:t>- anschließend Kopie z</w:t>
             </w:r>
             <w:r>
               <w:t>.</w:t>
@@ -672,7 +618,6 @@
             <w:r>
               <w:t>A</w:t>
             </w:r>
-            <w:proofErr w:type="spellEnd"/>
           </w:p>
           <w:p>
             <w:pPr>
@@ -757,6 +702,7 @@
           </w:p>
         </w:tc>
       </w:tr>
+      <w:bookmarkEnd w:id="3"/>
       <w:tr>
         <w:trPr>
           <w:trHeight w:hRule="exact" w:val="284"/>
@@ -1702,13 +1648,11 @@
       <w:pPr>
         <w:rPr>
           <w:szCs w:val="24"/>
-          <w:highlight w:val="yellow"/>
         </w:rPr>
       </w:pPr>
       <w:r>
         <w:rPr>
           <w:szCs w:val="24"/>
-          <w:highlight w:val="yellow"/>
         </w:rPr>
         <w:t>{Anrede2}</w:t>
       </w:r>
@@ -1717,27 +1661,23 @@
       <w:pPr>
         <w:rPr>
           <w:szCs w:val="24"/>
-          <w:highlight w:val="yellow"/>
         </w:rPr>
       </w:pPr>
       <w:r>
         <w:rPr>
           <w:szCs w:val="24"/>
-          <w:highlight w:val="yellow"/>
         </w:rPr>
         <w:t>{Titel}{Vorname}</w:t>
       </w:r>
       <w:r>
         <w:rPr>
           <w:szCs w:val="24"/>
-          <w:highlight w:val="yellow"/>
         </w:rPr>
         <w:t xml:space="preserve"> </w:t>
       </w:r>
       <w:r>
         <w:rPr>
           <w:szCs w:val="24"/>
-          <w:highlight w:val="yellow"/>
         </w:rPr>
         <w:t>{Nachname}</w:t>
       </w:r>
@@ -1746,13 +1686,11 @@
       <w:pPr>
         <w:rPr>
           <w:szCs w:val="24"/>
-          <w:highlight w:val="yellow"/>
         </w:rPr>
       </w:pPr>
       <w:r>
         <w:rPr>
           <w:szCs w:val="24"/>
-          <w:highlight w:val="yellow"/>
         </w:rPr>
         <w:t>{Straße}</w:t>
       </w:r>
@@ -1766,28 +1704,24 @@
       <w:r>
         <w:rPr>
           <w:szCs w:val="24"/>
-          <w:highlight w:val="yellow"/>
         </w:rPr>
         <w:t xml:space="preserve">{PLZ} </w:t>
       </w:r>
       <w:r>
         <w:rPr>
           <w:szCs w:val="24"/>
-          <w:highlight w:val="yellow"/>
         </w:rPr>
         <w:fldChar w:fldCharType="begin"/>
       </w:r>
       <w:r>
         <w:rPr>
           <w:szCs w:val="24"/>
-          <w:highlight w:val="yellow"/>
         </w:rPr>
         <w:instrText xml:space="preserve"> MERGEFIELD Ort </w:instrText>
       </w:r>
       <w:r>
         <w:rPr>
           <w:szCs w:val="24"/>
-          <w:highlight w:val="yellow"/>
         </w:rPr>
         <w:fldChar w:fldCharType="separate"/>
       </w:r>
@@ -1795,14 +1729,12 @@
         <w:rPr>
           <w:noProof/>
           <w:szCs w:val="24"/>
-          <w:highlight w:val="yellow"/>
         </w:rPr>
         <w:t>{Ort}</w:t>
       </w:r>
       <w:r>
         <w:rPr>
           <w:szCs w:val="24"/>
-          <w:highlight w:val="yellow"/>
         </w:rPr>
         <w:fldChar w:fldCharType="end"/>
       </w:r>
@@ -1825,41 +1757,13 @@
         <w:rPr>
           <w:szCs w:val="24"/>
         </w:rPr>
-        <w:t xml:space="preserve">hat die mit der </w:t>
-      </w:r>
-      <w:proofErr w:type="spellStart"/>
-      <w:r>
-        <w:rPr>
-          <w:szCs w:val="24"/>
-        </w:rPr>
-        <w:t>Vfg</w:t>
-      </w:r>
-      <w:proofErr w:type="spellEnd"/>
-      <w:r>
-        <w:rPr>
-          <w:szCs w:val="24"/>
-        </w:rPr>
-        <w:t xml:space="preserve">. der Präsidentin des Deutschen Patent- und Markenamts vom </w:t>
+        <w:t xml:space="preserve">hat die mit der Vfg. der Präsidentin des Deutschen Patent- und Markenamts vom </w:t>
       </w:r>
       <w:r>
         <w:rPr>
           <w:szCs w:val="24"/>
         </w:rPr>
-        <w:t>{</w:t>
-      </w:r>
-      <w:proofErr w:type="spellStart"/>
-      <w:r>
-        <w:rPr>
-          <w:szCs w:val="24"/>
-        </w:rPr>
-        <w:t>Vfg</w:t>
-      </w:r>
-      <w:proofErr w:type="spellEnd"/>
-      <w:r>
-        <w:rPr>
-          <w:szCs w:val="24"/>
-        </w:rPr>
-        <w:t>}</w:t>
+        <w:t>{Vfg}</w:t>
       </w:r>
       <w:r>
         <w:rPr>
@@ -1888,41 +1792,8 @@
       <w:r>
         <w:rPr>
           <w:szCs w:val="24"/>
-          <w:highlight w:val="yellow"/>
-        </w:rPr>
-        <w:t>{</w:t>
-      </w:r>
-      <w:proofErr w:type="spellStart"/>
-      <w:r>
-        <w:rPr>
-          <w:szCs w:val="24"/>
-          <w:highlight w:val="yellow"/>
-        </w:rPr>
-        <w:t>Date_start</w:t>
-      </w:r>
-      <w:proofErr w:type="spellEnd"/>
-      <w:r>
-        <w:rPr>
-          <w:szCs w:val="24"/>
-          <w:highlight w:val="yellow"/>
-        </w:rPr>
-        <w:t>} – {</w:t>
-      </w:r>
-      <w:proofErr w:type="spellStart"/>
-      <w:r>
-        <w:rPr>
-          <w:szCs w:val="24"/>
-          <w:highlight w:val="yellow"/>
-        </w:rPr>
-        <w:t>Date_end</w:t>
-      </w:r>
-      <w:proofErr w:type="spellEnd"/>
-      <w:r>
-        <w:rPr>
-          <w:szCs w:val="24"/>
-          <w:highlight w:val="yellow"/>
-        </w:rPr>
-        <w:t>}</w:t>
+        </w:rPr>
+        <w:t>{Date_start} – {Date_end}</w:t>
       </w:r>
       <w:r>
         <w:rPr>
@@ -1951,57 +1822,14 @@
         <w:rPr>
           <w:szCs w:val="24"/>
         </w:rPr>
-        <w:t>{Anrede</w:t>
-      </w:r>
-      <w:proofErr w:type="gramStart"/>
-      <w:r>
-        <w:rPr>
-          <w:szCs w:val="24"/>
-        </w:rPr>
-        <w:t>2}</w:t>
+        <w:t>{Anrede2}{Titel}{Vorname} {Nachname}</w:t>
       </w:r>
       <w:r>
         <w:rPr>
           <w:szCs w:val="24"/>
-          <w:highlight w:val="yellow"/>
-        </w:rPr>
-        <w:t>{</w:t>
-      </w:r>
-      <w:proofErr w:type="gramEnd"/>
-      <w:r>
-        <w:rPr>
-          <w:szCs w:val="24"/>
-          <w:highlight w:val="yellow"/>
-        </w:rPr>
-        <w:t>Titel}{Vorname}</w:t>
-      </w:r>
-      <w:r>
-        <w:rPr>
-          <w:szCs w:val="24"/>
-          <w:highlight w:val="yellow"/>
-        </w:rPr>
-        <w:t xml:space="preserve"> </w:t>
-      </w:r>
-      <w:r>
-        <w:rPr>
-          <w:szCs w:val="24"/>
-          <w:highlight w:val="yellow"/>
-        </w:rPr>
-        <w:t>{Nachname</w:t>
-      </w:r>
-      <w:r>
-        <w:rPr>
-          <w:szCs w:val="24"/>
-        </w:rPr>
-        <w:t>}</w:t>
-      </w:r>
-      <w:r>
-        <w:rPr>
-          <w:szCs w:val="24"/>
         </w:rPr>
         <w:t xml:space="preserve"> erhält eine Lehrvergütung gemäß der Verordnung über die Gewährung von Mehrarbeitsvergütung für Beamte (</w:t>
       </w:r>
-      <w:proofErr w:type="spellStart"/>
       <w:r>
         <w:rPr>
           <w:szCs w:val="24"/>
@@ -2012,37 +1840,13 @@
         <w:rPr>
           <w:szCs w:val="24"/>
         </w:rPr>
-        <w:t>MVergV</w:t>
-      </w:r>
-      <w:proofErr w:type="spellEnd"/>
-      <w:r>
-        <w:rPr>
-          <w:szCs w:val="24"/>
-        </w:rPr>
-        <w:t xml:space="preserve">), die derzeit € </w:t>
+        <w:t xml:space="preserve">MVergV), die derzeit € </w:t>
       </w:r>
       <w:r>
         <w:rPr>
           <w:szCs w:val="24"/>
-          <w:highlight w:val="yellow"/>
-        </w:rPr>
-        <w:t>{</w:t>
-      </w:r>
-      <w:proofErr w:type="spellStart"/>
-      <w:r>
-        <w:rPr>
-          <w:szCs w:val="24"/>
-          <w:highlight w:val="yellow"/>
-        </w:rPr>
-        <w:t>Std_lohn</w:t>
-      </w:r>
-      <w:proofErr w:type="spellEnd"/>
-      <w:r>
-        <w:rPr>
-          <w:szCs w:val="24"/>
-          <w:highlight w:val="yellow"/>
-        </w:rPr>
-        <w:t>}</w:t>
+        </w:rPr>
+        <w:t>{Std_lohn}</w:t>
       </w:r>
       <w:r>
         <w:rPr>
@@ -2069,33 +1873,13 @@
         <w:rPr>
           <w:szCs w:val="24"/>
         </w:rPr>
-        <w:t>{</w:t>
-      </w:r>
-      <w:proofErr w:type="spellStart"/>
-      <w:r>
-        <w:rPr>
-          <w:szCs w:val="24"/>
-        </w:rPr>
-        <w:t>Sdt_anzahl</w:t>
-      </w:r>
-      <w:proofErr w:type="spellEnd"/>
-      <w:r>
-        <w:rPr>
-          <w:szCs w:val="24"/>
-        </w:rPr>
-        <w:t>}</w:t>
+        <w:t>{Sdt_anzahl}</w:t>
       </w:r>
       <w:r>
         <w:rPr>
           <w:szCs w:val="24"/>
         </w:rPr>
-        <w:t xml:space="preserve"> Unterrichtsstunden = </w:t>
-      </w:r>
-      <w:r>
-        <w:rPr>
-          <w:szCs w:val="24"/>
-        </w:rPr>
-        <w:t xml:space="preserve">€ </w:t>
+        <w:t xml:space="preserve"> Unterrichtsstunden = € </w:t>
       </w:r>
       <w:r>
         <w:rPr>
@@ -2119,21 +1903,7 @@
         <w:rPr>
           <w:szCs w:val="24"/>
         </w:rPr>
-        <w:t>{</w:t>
-      </w:r>
-      <w:proofErr w:type="spellStart"/>
-      <w:r>
-        <w:rPr>
-          <w:szCs w:val="24"/>
-        </w:rPr>
-        <w:t>Betrag_ABC</w:t>
-      </w:r>
-      <w:proofErr w:type="spellEnd"/>
-      <w:r>
-        <w:rPr>
-          <w:szCs w:val="24"/>
-        </w:rPr>
-        <w:t>}</w:t>
+        <w:t>{Betrag_ABC}</w:t>
       </w:r>
       <w:r>
         <w:rPr>
@@ -2159,14 +1929,12 @@
       <w:r>
         <w:rPr>
           <w:szCs w:val="24"/>
-          <w:highlight w:val="yellow"/>
         </w:rPr>
         <w:t>IBAN</w:t>
       </w:r>
       <w:r>
         <w:rPr>
           <w:szCs w:val="24"/>
-          <w:highlight w:val="yellow"/>
         </w:rPr>
         <w:t xml:space="preserve"> </w:t>
       </w:r>
@@ -2197,14 +1965,12 @@
       <w:r>
         <w:rPr>
           <w:szCs w:val="24"/>
-          <w:highlight w:val="yellow"/>
         </w:rPr>
         <w:t>BIC</w:t>
       </w:r>
       <w:r>
         <w:rPr>
           <w:szCs w:val="24"/>
-          <w:highlight w:val="yellow"/>
         </w:rPr>
         <w:t xml:space="preserve"> </w:t>
       </w:r>
@@ -5894,7 +5660,7 @@
 </file>
 
 <file path=customXml/itemProps1.xml><?xml version="1.0" encoding="utf-8"?>
-<ds:datastoreItem xmlns:ds="http://schemas.openxmlformats.org/officeDocument/2006/customXml" ds:itemID="{31AB9726-E681-4551-9FEA-6780841DE73F}">
+<ds:datastoreItem xmlns:ds="http://schemas.openxmlformats.org/officeDocument/2006/customXml" ds:itemID="{AD00DB06-F36E-454D-A21E-C134A7FAF643}">
   <ds:schemaRefs>
     <ds:schemaRef ds:uri="http://schemas.openxmlformats.org/officeDocument/2006/bibliography"/>
   </ds:schemaRefs>

</xml_diff>